<commit_message>
Finish Dataset and Preprocessing
</commit_message>
<xml_diff>
--- a/Report.docx
+++ b/Report.docx
@@ -387,9 +387,6 @@
     <w:p>
       <w:pPr>
         <w:pStyle w:val="Text"/>
-        <w:rPr>
-          <w:lang w:val="ru-RU"/>
-        </w:rPr>
       </w:pPr>
       <w:r>
         <w:t xml:space="preserve"> </w:t>
@@ -463,338 +460,12 @@
           <w:sz w:val="24"/>
           <w:szCs w:val="24"/>
         </w:rPr>
-        <w:t>Formatting your paper</w:t>
-      </w:r>
-    </w:p>
-    <w:p>
-      <w:pPr>
-        <w:pStyle w:val="Text"/>
-      </w:pPr>
-      <w:r>
-        <w:t xml:space="preserve">All text must be in a two-column format. The total allowable </w:t>
-      </w:r>
-      <w:r>
-        <w:t>size</w:t>
-      </w:r>
-      <w:r>
-        <w:t xml:space="preserve"> of the text area is </w:t>
-      </w:r>
-      <m:oMath>
-        <m:r>
-          <w:rPr>
-            <w:rFonts w:ascii="Cambria Math" w:hAnsi="Cambria Math"/>
-          </w:rPr>
-          <m:t>6</m:t>
-        </m:r>
-        <m:f>
-          <m:fPr>
-            <m:ctrlPr>
-              <w:rPr>
-                <w:rFonts w:ascii="Cambria Math" w:hAnsi="Cambria Math"/>
-                <w:i/>
-              </w:rPr>
-            </m:ctrlPr>
-          </m:fPr>
-          <m:num>
-            <m:r>
-              <w:rPr>
-                <w:rFonts w:ascii="Cambria Math" w:hAnsi="Cambria Math"/>
-              </w:rPr>
-              <m:t>7</m:t>
-            </m:r>
-          </m:num>
-          <m:den>
-            <m:r>
-              <w:rPr>
-                <w:rFonts w:ascii="Cambria Math" w:hAnsi="Cambria Math"/>
-              </w:rPr>
-              <m:t>8</m:t>
-            </m:r>
-          </m:den>
-        </m:f>
-      </m:oMath>
-      <w:r>
-        <w:t xml:space="preserve"> </w:t>
-      </w:r>
-      <w:r>
-        <w:t>inches (17.</w:t>
-      </w:r>
-      <w:r>
-        <w:t>46</w:t>
-      </w:r>
-      <w:r>
-        <w:t xml:space="preserve"> cm) wide by</w:t>
-      </w:r>
-      <w:r>
-        <w:t xml:space="preserve"> </w:t>
-      </w:r>
-      <m:oMath>
-        <m:r>
-          <w:rPr>
-            <w:rFonts w:ascii="Cambria Math" w:hAnsi="Cambria Math"/>
-          </w:rPr>
-          <m:t>8</m:t>
-        </m:r>
-        <m:f>
-          <m:fPr>
-            <m:ctrlPr>
-              <w:rPr>
-                <w:rFonts w:ascii="Cambria Math" w:hAnsi="Cambria Math"/>
-                <w:i/>
-              </w:rPr>
-            </m:ctrlPr>
-          </m:fPr>
-          <m:num>
-            <m:r>
-              <w:rPr>
-                <w:rFonts w:ascii="Cambria Math" w:hAnsi="Cambria Math"/>
-              </w:rPr>
-              <m:t>7</m:t>
-            </m:r>
-          </m:num>
-          <m:den>
-            <m:r>
-              <w:rPr>
-                <w:rFonts w:ascii="Cambria Math" w:hAnsi="Cambria Math"/>
-              </w:rPr>
-              <m:t>8</m:t>
-            </m:r>
-          </m:den>
-        </m:f>
-      </m:oMath>
-      <w:r>
-        <w:t xml:space="preserve"> </w:t>
-      </w:r>
-      <w:r>
-        <w:t xml:space="preserve">inches (22.54 cm) high. Columns are to be </w:t>
-      </w:r>
-      <m:oMath>
-        <m:r>
-          <w:rPr>
-            <w:rFonts w:ascii="Cambria Math" w:hAnsi="Cambria Math"/>
-          </w:rPr>
-          <m:t>3</m:t>
-        </m:r>
-        <m:f>
-          <m:fPr>
-            <m:ctrlPr>
-              <w:rPr>
-                <w:rFonts w:ascii="Cambria Math" w:hAnsi="Cambria Math"/>
-                <w:i/>
-              </w:rPr>
-            </m:ctrlPr>
-          </m:fPr>
-          <m:num>
-            <m:r>
-              <w:rPr>
-                <w:rFonts w:ascii="Cambria Math" w:hAnsi="Cambria Math"/>
-              </w:rPr>
-              <m:t>1</m:t>
-            </m:r>
-          </m:num>
-          <m:den>
-            <m:r>
-              <w:rPr>
-                <w:rFonts w:ascii="Cambria Math" w:hAnsi="Cambria Math"/>
-              </w:rPr>
-              <m:t>4</m:t>
-            </m:r>
-          </m:den>
-        </m:f>
-      </m:oMath>
-      <w:r>
-        <w:t xml:space="preserve"> inches (8.25 cm) wide, with a </w:t>
-      </w:r>
-      <m:oMath>
-        <m:f>
-          <m:fPr>
-            <m:ctrlPr>
-              <w:rPr>
-                <w:rFonts w:ascii="Cambria Math" w:hAnsi="Cambria Math"/>
-                <w:i/>
-              </w:rPr>
-            </m:ctrlPr>
-          </m:fPr>
-          <m:num>
-            <m:r>
-              <w:rPr>
-                <w:rFonts w:ascii="Cambria Math" w:hAnsi="Cambria Math"/>
-              </w:rPr>
-              <m:t>5</m:t>
-            </m:r>
-          </m:num>
-          <m:den>
-            <m:r>
-              <w:rPr>
-                <w:rFonts w:ascii="Cambria Math" w:hAnsi="Cambria Math"/>
-              </w:rPr>
-              <m:t>16</m:t>
-            </m:r>
-          </m:den>
-        </m:f>
-      </m:oMath>
-      <w:r>
-        <w:t xml:space="preserve"> inch (0.8 cm) space between them. The main title (on the first page) should begin 1 inch (2.54 cm) from the top edge of the page. The second and following pages should begin 1 inch (2.54 cm) from the top edge. On all pages, the bottom margin should be </w:t>
-      </w:r>
-      <m:oMath>
-        <m:r>
-          <w:rPr>
-            <w:rFonts w:ascii="Cambria Math" w:hAnsi="Cambria Math"/>
-          </w:rPr>
-          <m:t>1</m:t>
-        </m:r>
-        <m:f>
-          <m:fPr>
-            <m:ctrlPr>
-              <w:rPr>
-                <w:rFonts w:ascii="Cambria Math" w:hAnsi="Cambria Math"/>
-                <w:i/>
-              </w:rPr>
-            </m:ctrlPr>
-          </m:fPr>
-          <m:num>
-            <m:r>
-              <w:rPr>
-                <w:rFonts w:ascii="Cambria Math" w:hAnsi="Cambria Math"/>
-              </w:rPr>
-              <m:t>1</m:t>
-            </m:r>
-          </m:num>
-          <m:den>
-            <m:r>
-              <w:rPr>
-                <w:rFonts w:ascii="Cambria Math" w:hAnsi="Cambria Math"/>
-              </w:rPr>
-              <m:t>8</m:t>
-            </m:r>
-          </m:den>
-        </m:f>
-        <m:r>
-          <w:rPr>
-            <w:rFonts w:ascii="Cambria Math" w:hAnsi="Cambria Math"/>
-          </w:rPr>
-          <m:t xml:space="preserve"> </m:t>
-        </m:r>
-      </m:oMath>
-      <w:r>
-        <w:t>inches (2.86 cm) from the bottom edge of the page for 8.5 × 11-inch paper; for A4 paper, approximately</w:t>
-      </w:r>
-      <w:r>
-        <w:t xml:space="preserve"> </w:t>
-      </w:r>
-      <m:oMath>
-        <m:r>
-          <w:rPr>
-            <w:rFonts w:ascii="Cambria Math" w:hAnsi="Cambria Math"/>
-          </w:rPr>
-          <m:t>1</m:t>
-        </m:r>
-        <m:f>
-          <m:fPr>
-            <m:ctrlPr>
-              <w:rPr>
-                <w:rFonts w:ascii="Cambria Math" w:hAnsi="Cambria Math"/>
-                <w:i/>
-              </w:rPr>
-            </m:ctrlPr>
-          </m:fPr>
-          <m:num>
-            <m:r>
-              <w:rPr>
-                <w:rFonts w:ascii="Cambria Math" w:hAnsi="Cambria Math"/>
-              </w:rPr>
-              <m:t>5</m:t>
-            </m:r>
-          </m:num>
-          <m:den>
-            <m:r>
-              <w:rPr>
-                <w:rFonts w:ascii="Cambria Math" w:hAnsi="Cambria Math"/>
-              </w:rPr>
-              <m:t>8</m:t>
-            </m:r>
-          </m:den>
-        </m:f>
-      </m:oMath>
-      <w:r>
-        <w:t xml:space="preserve"> </w:t>
-      </w:r>
-      <w:r>
-        <w:t>inches (4.13 cm) from the bottom edge of the page.</w:t>
+        <w:t>Dataset and Preprocessing</w:t>
       </w:r>
     </w:p>
     <w:p>
       <w:pPr>
         <w:pStyle w:val="2"/>
-        <w:rPr>
-          <w:b/>
-          <w:bCs/>
-        </w:rPr>
-      </w:pPr>
-      <w:r>
-        <w:rPr>
-          <w:b/>
-          <w:bCs/>
-          <w:sz w:val="22"/>
-          <w:szCs w:val="22"/>
-        </w:rPr>
-        <w:t>Margins and page numbering</w:t>
-      </w:r>
-    </w:p>
-    <w:p>
-      <w:pPr>
-        <w:pStyle w:val="Text"/>
-      </w:pPr>
-      <w:r>
-        <w:t xml:space="preserve">All printed material, including text, illustrations, and charts, must be kept within a print area </w:t>
-      </w:r>
-      <m:oMath>
-        <m:r>
-          <w:rPr>
-            <w:rFonts w:ascii="Cambria Math" w:hAnsi="Cambria Math"/>
-          </w:rPr>
-          <m:t>6</m:t>
-        </m:r>
-        <m:f>
-          <m:fPr>
-            <m:ctrlPr>
-              <w:rPr>
-                <w:rFonts w:ascii="Cambria Math" w:hAnsi="Cambria Math"/>
-                <w:i/>
-              </w:rPr>
-            </m:ctrlPr>
-          </m:fPr>
-          <m:num>
-            <m:r>
-              <w:rPr>
-                <w:rFonts w:ascii="Cambria Math" w:hAnsi="Cambria Math"/>
-              </w:rPr>
-              <m:t>7</m:t>
-            </m:r>
-          </m:num>
-          <m:den>
-            <m:r>
-              <w:rPr>
-                <w:rFonts w:ascii="Cambria Math" w:hAnsi="Cambria Math"/>
-              </w:rPr>
-              <m:t>8</m:t>
-            </m:r>
-          </m:den>
-        </m:f>
-      </m:oMath>
-      <w:r>
-        <w:t xml:space="preserve"> </w:t>
-      </w:r>
-      <w:r>
-        <w:t>inches (17.</w:t>
-      </w:r>
-      <w:r>
-        <w:t>46</w:t>
-      </w:r>
-    </w:p>
-    <w:p>
-      <w:pPr>
-        <w:pStyle w:val="1"/>
         <w:rPr>
           <w:b/>
           <w:bCs/>
@@ -809,6 +480,124 @@
           <w:sz w:val="24"/>
           <w:szCs w:val="24"/>
         </w:rPr>
+        <w:t>Dataset Specification</w:t>
+      </w:r>
+    </w:p>
+    <w:p>
+      <w:pPr>
+        <w:pStyle w:val="Text"/>
+      </w:pPr>
+      <w:r>
+        <w:t>This study utilizes the publicly available NIH-NLM-</w:t>
+      </w:r>
+      <w:proofErr w:type="spellStart"/>
+      <w:r>
+        <w:t>ThinBloodSmearsPf</w:t>
+      </w:r>
+      <w:proofErr w:type="spellEnd"/>
+      <w:r>
+        <w:t xml:space="preserve"> dataset described by Kassim et al. [2]. The data was collected at the Medical College Hospital in Bangladesh. It consists of Giemsa-stained thin blood smear images obtained from 193 patients, including both infected individuals and healthy controls. A smartphone camera attached to a light microscope eyepiece captured the images. The image resolution is 5312 x 2988 pixels. </w:t>
+      </w:r>
+    </w:p>
+    <w:p>
+      <w:pPr>
+        <w:pStyle w:val="2"/>
+        <w:rPr>
+          <w:b/>
+          <w:bCs/>
+          <w:sz w:val="24"/>
+          <w:szCs w:val="24"/>
+        </w:rPr>
+      </w:pPr>
+      <w:r>
+        <w:rPr>
+          <w:b/>
+          <w:bCs/>
+          <w:sz w:val="24"/>
+          <w:szCs w:val="24"/>
+        </w:rPr>
+        <w:t>Ground Truth Annotations</w:t>
+      </w:r>
+    </w:p>
+    <w:p>
+      <w:pPr>
+        <w:ind w:firstLine="204"/>
+        <w:jc w:val="both"/>
+      </w:pPr>
+      <w:r>
+        <w:t>The dataset is divided into two subsets. The "Point Set" includes images from 160 patients with cells marked by single coordinates. The "Polygon Set" covers 33 patients where cells are outlined with polygonal boundaries. Both subsets contain labels for</w:t>
+      </w:r>
+      <w:r>
+        <w:t xml:space="preserve"> Uninfected and Parasitized RBC</w:t>
+      </w:r>
+      <w:r>
+        <w:t xml:space="preserve">. In this study, we exclusively utilized the Polygon Set boundary annotations </w:t>
+      </w:r>
+      <w:r>
+        <w:t>for the</w:t>
+      </w:r>
+      <w:r>
+        <w:t xml:space="preserve"> evaluation of segmentation accuracy</w:t>
+      </w:r>
+      <w:r>
+        <w:t>, and labels for the classification accuracy.</w:t>
+      </w:r>
+    </w:p>
+    <w:p>
+      <w:pPr>
+        <w:pStyle w:val="2"/>
+        <w:rPr>
+          <w:b/>
+          <w:bCs/>
+          <w:sz w:val="24"/>
+          <w:szCs w:val="24"/>
+        </w:rPr>
+      </w:pPr>
+      <w:r>
+        <w:rPr>
+          <w:b/>
+          <w:bCs/>
+          <w:sz w:val="24"/>
+          <w:szCs w:val="24"/>
+        </w:rPr>
+        <w:t xml:space="preserve">Segmentation </w:t>
+      </w:r>
+      <w:r>
+        <w:rPr>
+          <w:b/>
+          <w:bCs/>
+          <w:sz w:val="24"/>
+          <w:szCs w:val="24"/>
+        </w:rPr>
+        <w:t>Preprocessing Pipeline</w:t>
+      </w:r>
+    </w:p>
+    <w:p>
+      <w:pPr>
+        <w:ind w:firstLine="204"/>
+        <w:jc w:val="both"/>
+      </w:pPr>
+      <w:r>
+        <w:t>Raw microscopy images often contain noise and uneven illumination. Therefore, we applied a standardized preprocessing pipeline. First, we extracted the Green channel from the original RGB images. Previous studies [3] demonstrated that the Green channel offers the highest contrast between erythrocytes and the background. Second, we applied Contrast Limited Adaptive Histogram Equalization (CLAHE). This method corrects lighting variations across the circular region of interest and enhances local details without amplifying noise. This prepared image served as the input for our segmentation experiments.</w:t>
+      </w:r>
+    </w:p>
+    <w:p>
+      <w:pPr>
+        <w:pStyle w:val="1"/>
+        <w:rPr>
+          <w:b/>
+          <w:bCs/>
+          <w:sz w:val="24"/>
+          <w:szCs w:val="24"/>
+        </w:rPr>
+      </w:pPr>
+      <w:r>
+        <w:rPr>
+          <w:b/>
+          <w:bCs/>
+          <w:sz w:val="24"/>
+          <w:szCs w:val="24"/>
+        </w:rPr>
         <w:t>Final copy</w:t>
       </w:r>
     </w:p>
@@ -822,7 +611,11 @@
         </w:rPr>
       </w:pPr>
       <w:r>
-        <w:t>You must include your signed IEEE copyright release form when you submit your finished paper. We MUST have this form before your paper can be published in the proceedings. Please direct any questions to the production editor in charge of these proceedings at the IEEE Computer Society Press:</w:t>
+        <w:t xml:space="preserve">You must include your signed IEEE copyright release form when you submit your finished paper. We MUST have this form before your paper can be published in the </w:t>
+      </w:r>
+      <w:r>
+        <w:lastRenderedPageBreak/>
+        <w:t>proceedings. Please direct any questions to the production editor in charge of these proceedings at the IEEE Computer Society Press:</w:t>
       </w:r>
       <w:r>
         <w:t xml:space="preserve"> </w:t>
@@ -866,32 +659,46 @@
         <w:pStyle w:val="References"/>
       </w:pPr>
       <w:r>
-        <w:t>FirstName</w:t>
-      </w:r>
-      <w:r>
-        <w:t xml:space="preserve"> Alpher, </w:t>
-      </w:r>
-      <w:r>
-        <w:t xml:space="preserve">Frobnication. </w:t>
-      </w:r>
-      <w:r>
-        <w:rPr>
-          <w:i/>
-          <w:iCs/>
-        </w:rPr>
-        <w:t>IEEE TPAMI</w:t>
-      </w:r>
-      <w:r>
-        <w:t>, 12(1):234– 778, 2002</w:t>
-      </w:r>
-      <w:r>
-        <w:t>.</w:t>
+        <w:t>World Health Organization, World malaria report 2022. Geneva: World Health Organization, 2022.</w:t>
       </w:r>
     </w:p>
     <w:p>
       <w:pPr>
         <w:pStyle w:val="References"/>
       </w:pPr>
+      <w:r>
+        <w:t>Y. M. Kassim et al., "Clustering-Based Dual Deep Learning Architecture for Detecting Red Blood Cells in Malaria Diagnostic Smears," IEEE Journal of Biomedical and Health Informatics, vol. 25, no. 5, pp. 1735–1746, May 2021</w:t>
+      </w:r>
+    </w:p>
+    <w:p>
+      <w:pPr>
+        <w:pStyle w:val="References"/>
+        <w:rPr>
+          <w:lang w:val="ru-RU"/>
+        </w:rPr>
+      </w:pPr>
+      <w:r>
+        <w:t>F. B. Tek, A. G. Dempster, and I. Kale, "Computer vision for microscopy diagnosis of malaria: a comprehensive review," Malaria Journal, vol. 8, no. 153, 2009.</w:t>
+      </w:r>
+    </w:p>
+    <w:p>
+      <w:pPr>
+        <w:pStyle w:val="References"/>
+        <w:rPr>
+          <w:lang w:val="ru-RU"/>
+        </w:rPr>
+      </w:pPr>
+      <w:r>
+        <w:t>D. K. Das, M. Ghosh, M. Pal, A. K. Maiti, and C. Chakraborty, "Machine learning approach for automated screening of malaria parasite using light microscopic images," Micron, vol. 45, pp. 97–106, 2013.</w:t>
+      </w:r>
+    </w:p>
+    <w:p>
+      <w:pPr>
+        <w:pStyle w:val="References"/>
+      </w:pPr>
+      <w:r>
+        <w:t>C. Di Ruberto, A. Dempster, S. Khan, and B. Jarra, "Segmentation of blood images using morphological operators," in Proceedings of the 15th International Conference on Pattern Recognition (ICPR), vol. 3, pp. 397–400, 2000.</w:t>
+      </w:r>
     </w:p>
     <w:sectPr>
       <w:headerReference w:type="even" r:id="rId8"/>
@@ -1834,7 +1641,6 @@
   <w:style w:type="character" w:default="1" w:styleId="a0">
     <w:name w:val="Default Paragraph Font"/>
     <w:uiPriority w:val="1"/>
-    <w:semiHidden/>
     <w:unhideWhenUsed/>
   </w:style>
   <w:style w:type="table" w:default="1" w:styleId="a1">

</xml_diff>

<commit_message>
Finish Methods of Segmentation
</commit_message>
<xml_diff>
--- a/Report.docx
+++ b/Report.docx
@@ -426,7 +426,15 @@
         <w:pStyle w:val="Text"/>
       </w:pPr>
       <w:r>
-        <w:t>Prior to the Deep Learning era, classical computer vision methods offered computationally efficient solutions. Tek et al. [3] demonstrated that the Green channel of RGB images provides the optimal contrast for separating RBCs from the background. To handle the problem of overlapping cells, Das et al. [4] successfully applied the Watershed algorithm, while Di Ruberto et al. [5] utilized morphological operations and granulometry. Although these methods are sometimes less robust to noise than neural networks, they consume significantly less memory and processing power.</w:t>
+        <w:t xml:space="preserve">Prior to the Deep Learning era, classical computer vision methods offered computationally efficient solutions. Tek et al. [3] demonstrated that the </w:t>
+      </w:r>
+      <w:proofErr w:type="gramStart"/>
+      <w:r>
+        <w:t>Green</w:t>
+      </w:r>
+      <w:proofErr w:type="gramEnd"/>
+      <w:r>
+        <w:t xml:space="preserve"> channel of RGB images provides the optimal contrast for separating RBCs from the background. To handle the problem of overlapping cells, Das et al. [4] successfully applied the Watershed algorithm, while Di Ruberto et al. [5] utilized morphological operations and granulometry. Although these methods are sometimes less robust to noise than neural networks, they consume significantly less memory and processing power.</w:t>
       </w:r>
     </w:p>
     <w:p>
@@ -446,6 +454,7 @@
     <w:p>
       <w:pPr>
         <w:pStyle w:val="1"/>
+        <w:spacing w:after="0"/>
         <w:rPr>
           <w:b/>
           <w:bCs/>
@@ -466,6 +475,7 @@
     <w:p>
       <w:pPr>
         <w:pStyle w:val="2"/>
+        <w:spacing w:after="0"/>
         <w:rPr>
           <w:b/>
           <w:bCs/>
@@ -578,12 +588,29 @@
         <w:jc w:val="both"/>
       </w:pPr>
       <w:r>
-        <w:t>Raw microscopy images often contain noise and uneven illumination. Therefore, we applied a standardized preprocessing pipeline. First, we extracted the Green channel from the original RGB images. Previous studies [3] demonstrated that the Green channel offers the highest contrast between erythrocytes and the background. Second, we applied Contrast Limited Adaptive Histogram Equalization (CLAHE). This method corrects lighting variations across the circular region of interest and enhances local details without amplifying noise. This prepared image served as the input for our segmentation experiments.</w:t>
+        <w:t xml:space="preserve">Raw microscopy images often contain noise and uneven illumination. Therefore, we applied a standardized preprocessing pipeline. First, we extracted the </w:t>
+      </w:r>
+      <w:proofErr w:type="gramStart"/>
+      <w:r>
+        <w:t>Green</w:t>
+      </w:r>
+      <w:proofErr w:type="gramEnd"/>
+      <w:r>
+        <w:t xml:space="preserve"> channel from the original RGB images. Previous studies [3] demonstrated that the </w:t>
+      </w:r>
+      <w:proofErr w:type="gramStart"/>
+      <w:r>
+        <w:t>Green</w:t>
+      </w:r>
+      <w:proofErr w:type="gramEnd"/>
+      <w:r>
+        <w:t xml:space="preserve"> channel offers the highest contrast between erythrocytes and the background. Second, we applied Contrast Limited Adaptive Histogram Equalization (CLAHE). This method corrects lighting variations across the circular region of interest and enhances local details without amplifying noise. This prepared image served as the input for our segmentation experiments.</w:t>
       </w:r>
     </w:p>
     <w:p>
       <w:pPr>
         <w:pStyle w:val="1"/>
+        <w:spacing w:after="0"/>
         <w:rPr>
           <w:b/>
           <w:bCs/>
@@ -598,37 +625,269 @@
           <w:sz w:val="24"/>
           <w:szCs w:val="24"/>
         </w:rPr>
-        <w:t>Final copy</w:t>
+        <w:lastRenderedPageBreak/>
+        <w:t>Methodology: Segmentation</w:t>
+      </w:r>
+    </w:p>
+    <w:p>
+      <w:pPr>
+        <w:pStyle w:val="2"/>
+        <w:rPr>
+          <w:b/>
+          <w:bCs/>
+          <w:sz w:val="24"/>
+          <w:szCs w:val="24"/>
+          <w:lang w:val="ru-RU"/>
+        </w:rPr>
+      </w:pPr>
+      <w:r>
+        <w:rPr>
+          <w:b/>
+          <w:bCs/>
+          <w:sz w:val="24"/>
+          <w:szCs w:val="24"/>
+        </w:rPr>
+        <w:t>Color Space Selection</w:t>
+      </w:r>
+    </w:p>
+    <w:p>
+      <w:pPr>
+        <w:spacing w:after="120"/>
+        <w:ind w:firstLine="204"/>
+        <w:jc w:val="both"/>
+      </w:pPr>
+      <w:r>
+        <w:t xml:space="preserve">To select the best input for segmentation, we compared RGB, HSV, and </w:t>
+      </w:r>
+      <w:r>
+        <w:t>Lab</w:t>
+      </w:r>
+      <w:r>
+        <w:t xml:space="preserve"> color spaces. The Green channel </w:t>
+      </w:r>
+      <w:r>
+        <w:t xml:space="preserve">of </w:t>
+      </w:r>
+      <w:r>
+        <w:t>RGB</w:t>
+      </w:r>
+      <w:r>
+        <w:t xml:space="preserve"> </w:t>
+      </w:r>
+      <w:r>
+        <w:t xml:space="preserve">was selected because it provides the highest contrast for cell boundaries. Additionally, we chose to test the Hue channel </w:t>
+      </w:r>
+      <w:r>
+        <w:t xml:space="preserve">from </w:t>
+      </w:r>
+      <w:r>
+        <w:t>HSV because it represents color information independent of brightness. To clean the Hue channel, we created a binary mask from the Value channel to remove</w:t>
+      </w:r>
+      <w:r>
+        <w:t xml:space="preserve"> flares from</w:t>
+      </w:r>
+      <w:r>
+        <w:t xml:space="preserve"> the </w:t>
+      </w:r>
+      <w:r>
+        <w:t>dark</w:t>
+      </w:r>
+      <w:r>
+        <w:t xml:space="preserve"> background. We then used a bitwise operation to isolate the Hue of the cells. Both the Green and Masked Hue channels were kept as candidates for further testing </w:t>
+      </w:r>
+      <w:r>
+        <w:t>of segmentation methods.</w:t>
+      </w:r>
+    </w:p>
+    <w:p>
+      <w:pPr>
+        <w:pStyle w:val="2"/>
+        <w:rPr>
+          <w:b/>
+          <w:bCs/>
+          <w:sz w:val="24"/>
+          <w:szCs w:val="24"/>
+        </w:rPr>
+      </w:pPr>
+      <w:r>
+        <w:rPr>
+          <w:b/>
+          <w:bCs/>
+          <w:sz w:val="24"/>
+          <w:szCs w:val="24"/>
+        </w:rPr>
+        <w:t>Otsu</w:t>
+      </w:r>
+      <w:r>
+        <w:rPr>
+          <w:b/>
+          <w:bCs/>
+          <w:sz w:val="24"/>
+          <w:szCs w:val="24"/>
+        </w:rPr>
+        <w:t xml:space="preserve"> Binarization</w:t>
+      </w:r>
+    </w:p>
+    <w:p>
+      <w:pPr>
+        <w:ind w:firstLine="204"/>
+        <w:jc w:val="both"/>
+        <w:rPr>
+          <w:lang w:val="ru-RU"/>
+        </w:rPr>
+      </w:pPr>
+      <w:r>
+        <w:t>We started with Otsu’s Binarization as a baseline for global thresholding. This method automatically separates cells from the background by calculating an optimal intensity threshold. We performed a grid search to optimize its performance using three criteria: the smoothing level to reduce camera noise, the cleaning intensity using morphological opening to remove small artifacts, and the minimum artifact size set to filter out debris. The results showed that while Otsu’s method effectively finds cell regions, it cannot separate cells that touch each other, which leads to large connected clusters.</w:t>
+      </w:r>
+    </w:p>
+    <w:p>
+      <w:pPr>
+        <w:pStyle w:val="2"/>
+        <w:rPr>
+          <w:b/>
+          <w:bCs/>
+          <w:sz w:val="24"/>
+          <w:szCs w:val="24"/>
+        </w:rPr>
+      </w:pPr>
+      <w:r>
+        <w:rPr>
+          <w:b/>
+          <w:bCs/>
+          <w:sz w:val="24"/>
+          <w:szCs w:val="24"/>
+        </w:rPr>
+        <w:t>Circle Hough Transform</w:t>
+      </w:r>
+    </w:p>
+    <w:p>
+      <w:pPr>
+        <w:ind w:firstLine="204"/>
+        <w:jc w:val="both"/>
+        <w:rPr>
+          <w:lang w:val="ru-RU"/>
+        </w:rPr>
+      </w:pPr>
+      <w:r>
+        <w:t>The Circle Hough Transform was used to detect cells based on their circular geometry. We tuned five key parameters through a grid search to improve accuracy. We adjusted the edge smoothness to improve boundary detection and set the cell spacing to a minimum of 25-3</w:t>
+      </w:r>
+      <w:r>
+        <w:t>5</w:t>
+      </w:r>
+      <w:r>
+        <w:t xml:space="preserve"> pixels between centers to prevent double counting. We also balanced the detection sensitivity to ensure the algorithm catches faint cell boundaries without including background noise. Finally, the cell size limits were constrained to match the actual physical radius of erythrocytes in the microscopy images.</w:t>
+      </w:r>
+      <w:r>
+        <w:t xml:space="preserve"> </w:t>
+      </w:r>
+      <w:r>
+        <w:t>To determine the order of parameters, we manually measured the cell diameter, approximately 140-160 pixels.</w:t>
+      </w:r>
+      <w:r>
+        <w:t xml:space="preserve"> </w:t>
+      </w:r>
+      <w:r>
+        <w:t>This approach was the most effective method for splitting complex erythrocyte clusters.</w:t>
+      </w:r>
+    </w:p>
+    <w:p>
+      <w:pPr>
+        <w:pStyle w:val="2"/>
+        <w:rPr>
+          <w:b/>
+          <w:bCs/>
+          <w:sz w:val="24"/>
+          <w:szCs w:val="24"/>
+          <w:lang w:val="ru-RU"/>
+        </w:rPr>
+      </w:pPr>
+      <w:proofErr w:type="spellStart"/>
+      <w:r>
+        <w:rPr>
+          <w:b/>
+          <w:bCs/>
+          <w:sz w:val="24"/>
+          <w:szCs w:val="24"/>
+          <w:lang w:val="ru-RU"/>
+        </w:rPr>
+        <w:t>Watershed</w:t>
+      </w:r>
+      <w:proofErr w:type="spellEnd"/>
+      <w:r>
+        <w:rPr>
+          <w:b/>
+          <w:bCs/>
+          <w:sz w:val="24"/>
+          <w:szCs w:val="24"/>
+          <w:lang w:val="ru-RU"/>
+        </w:rPr>
+        <w:t xml:space="preserve"> </w:t>
+      </w:r>
+      <w:proofErr w:type="spellStart"/>
+      <w:r>
+        <w:rPr>
+          <w:b/>
+          <w:bCs/>
+          <w:sz w:val="24"/>
+          <w:szCs w:val="24"/>
+          <w:lang w:val="ru-RU"/>
+        </w:rPr>
+        <w:t>Optimization</w:t>
+      </w:r>
+      <w:proofErr w:type="spellEnd"/>
+    </w:p>
+    <w:p>
+      <w:pPr>
+        <w:ind w:firstLine="204"/>
+        <w:jc w:val="both"/>
+      </w:pPr>
+      <w:r>
+        <w:t xml:space="preserve">The Watershed algorithm was implemented to separate overlapping cells by treating the image as a topographic surface. We performed a grid search to optimize the distance mask size for smoother distance calculation and the distance threshold ratio to accurately identify the center markers of each cell. The algorithm calculates the </w:t>
+      </w:r>
+      <w:r>
+        <w:t xml:space="preserve">Euclidean Distance Transform to find these markers and then floods the area to find precise boundaries where cells touch. After the initial segmentation, we applied a hole-filling morphological operation to the binary mask. This step is critical because erythrocytes often appear as ring shapes, and filling the centers ensures that no internal cell information is lost before the classification stage. </w:t>
+      </w:r>
+    </w:p>
+    <w:p>
+      <w:pPr>
+        <w:pStyle w:val="2"/>
+        <w:rPr>
+          <w:b/>
+          <w:bCs/>
+          <w:sz w:val="24"/>
+          <w:szCs w:val="24"/>
+          <w:lang w:val="ru-RU"/>
+        </w:rPr>
+      </w:pPr>
+      <w:r>
+        <w:rPr>
+          <w:b/>
+          <w:bCs/>
+          <w:sz w:val="24"/>
+          <w:szCs w:val="24"/>
+        </w:rPr>
+        <w:t>Cell Extraction for Classification</w:t>
+      </w:r>
+    </w:p>
+    <w:p>
+      <w:pPr>
+        <w:ind w:firstLine="204"/>
+        <w:jc w:val="both"/>
+      </w:pPr>
+      <w:r>
+        <w:t>For the final classification stage, we extracted individual cells using two different strategies: the Watershed method utilized the binary masks to black out the background and crop by bounding boxes, while the Hough method used square crops with the original background to preserve the natural morphology around the circular detections. Labels were assigned by checking if ground truth points or polygon centers fell within the segmented areas; if a cluster was not fully separated, it was labeled as parasitized if at least one parasite point was detected inside it.</w:t>
       </w:r>
     </w:p>
     <w:p>
       <w:pPr>
         <w:pStyle w:val="Text"/>
-        <w:rPr>
-          <w:rFonts w:ascii="Courier" w:hAnsi="Courier"/>
+        <w:ind w:firstLine="0"/>
+        <w:rPr>
+          <w:rFonts w:asciiTheme="minorHAnsi" w:hAnsiTheme="minorHAnsi"/>
           <w:sz w:val="18"/>
           <w:szCs w:val="18"/>
         </w:rPr>
       </w:pPr>
-      <w:r>
-        <w:t xml:space="preserve">You must include your signed IEEE copyright release form when you submit your finished paper. We MUST have this form before your paper can be published in the </w:t>
-      </w:r>
-      <w:r>
-        <w:lastRenderedPageBreak/>
-        <w:t>proceedings. Please direct any questions to the production editor in charge of these proceedings at the IEEE Computer Society Press:</w:t>
-      </w:r>
-      <w:r>
-        <w:t xml:space="preserve"> </w:t>
-      </w:r>
-      <w:hyperlink r:id="rId7" w:history="1">
-        <w:r>
-          <w:rPr>
-            <w:rStyle w:val="a3"/>
-            <w:rFonts w:ascii="Courier" w:hAnsi="Courier"/>
-          </w:rPr>
-          <w:t>https://www.computer.org/about/contact</w:t>
-        </w:r>
-      </w:hyperlink>
     </w:p>
     <w:p>
       <w:pPr>
@@ -673,9 +932,6 @@
     <w:p>
       <w:pPr>
         <w:pStyle w:val="References"/>
-        <w:rPr>
-          <w:lang w:val="ru-RU"/>
-        </w:rPr>
       </w:pPr>
       <w:r>
         <w:t>F. B. Tek, A. G. Dempster, and I. Kale, "Computer vision for microscopy diagnosis of malaria: a comprehensive review," Malaria Journal, vol. 8, no. 153, 2009.</w:t>
@@ -684,9 +940,6 @@
     <w:p>
       <w:pPr>
         <w:pStyle w:val="References"/>
-        <w:rPr>
-          <w:lang w:val="ru-RU"/>
-        </w:rPr>
       </w:pPr>
       <w:r>
         <w:t>D. K. Das, M. Ghosh, M. Pal, A. K. Maiti, and C. Chakraborty, "Machine learning approach for automated screening of malaria parasite using light microscopic images," Micron, vol. 45, pp. 97–106, 2013.</w:t>
@@ -701,12 +954,12 @@
       </w:r>
     </w:p>
     <w:sectPr>
-      <w:headerReference w:type="even" r:id="rId8"/>
-      <w:headerReference w:type="default" r:id="rId9"/>
-      <w:footerReference w:type="even" r:id="rId10"/>
-      <w:footerReference w:type="default" r:id="rId11"/>
-      <w:headerReference w:type="first" r:id="rId12"/>
-      <w:footerReference w:type="first" r:id="rId13"/>
+      <w:headerReference w:type="even" r:id="rId7"/>
+      <w:headerReference w:type="default" r:id="rId8"/>
+      <w:footerReference w:type="even" r:id="rId9"/>
+      <w:footerReference w:type="default" r:id="rId10"/>
+      <w:headerReference w:type="first" r:id="rId11"/>
+      <w:footerReference w:type="first" r:id="rId12"/>
       <w:pgSz w:w="12240" w:h="15840"/>
       <w:pgMar w:top="1440" w:right="902" w:bottom="1622" w:left="1440" w:header="431" w:footer="431" w:gutter="0"/>
       <w:cols w:num="2" w:space="544"/>

</xml_diff>